<commit_message>
9-11 Night Build     1. Deal ui and function finished     2. Levels finished     3. Director and designer needed by Ecohnoch
</commit_message>
<xml_diff>
--- a/mota/使用说明（中文版）.docx
+++ b/mota/使用说明（中文版）.docx
@@ -39,8 +39,6 @@
           <w:lang w:val="en-US" w:eastAsia="zh-CN"/>
         </w:rPr>
       </w:pPr>
-      <w:bookmarkStart w:id="0" w:name="_GoBack"/>
-      <w:bookmarkEnd w:id="0"/>
     </w:p>
     <w:p>
       <w:pPr>
@@ -286,6 +284,26 @@
       <w:pPr>
         <w:numPr>
           <w:ilvl w:val="0"/>
+          <w:numId w:val="3"/>
+        </w:numPr>
+        <w:ind w:firstLine="420" w:firstLineChars="0"/>
+        <w:rPr>
+          <w:rFonts w:hint="eastAsia"/>
+          <w:lang w:val="en-US" w:eastAsia="zh-CN"/>
+        </w:rPr>
+      </w:pPr>
+      <w:r>
+        <w:rPr>
+          <w:rFonts w:hint="eastAsia"/>
+          <w:lang w:val="en-US" w:eastAsia="zh-CN"/>
+        </w:rPr>
+        <w:t>和默认npc产生交易后，按空格或者点击quit都可以退出交易界面</w:t>
+      </w:r>
+    </w:p>
+    <w:p>
+      <w:pPr>
+        <w:numPr>
+          <w:ilvl w:val="0"/>
           <w:numId w:val="2"/>
         </w:numPr>
         <w:rPr>
@@ -365,6 +383,26 @@
       <w:pPr>
         <w:numPr>
           <w:ilvl w:val="0"/>
+          <w:numId w:val="4"/>
+        </w:numPr>
+        <w:ind w:firstLine="420" w:firstLineChars="0"/>
+        <w:rPr>
+          <w:rFonts w:hint="eastAsia"/>
+          <w:lang w:val="en-US" w:eastAsia="zh-CN"/>
+        </w:rPr>
+      </w:pPr>
+      <w:r>
+        <w:rPr>
+          <w:rFonts w:hint="eastAsia"/>
+          <w:lang w:val="en-US" w:eastAsia="zh-CN"/>
+        </w:rPr>
+        <w:t>于交易界面左键点击四个按钮</w:t>
+      </w:r>
+    </w:p>
+    <w:p>
+      <w:pPr>
+        <w:numPr>
+          <w:ilvl w:val="0"/>
           <w:numId w:val="5"/>
         </w:numPr>
         <w:rPr>
@@ -383,6 +421,7 @@
     <w:p>
       <w:pPr>
         <w:numPr>
+          <w:ilvl w:val="0"/>
           <w:numId w:val="0"/>
         </w:numPr>
         <w:ind w:firstLine="420" w:firstLineChars="0"/>
@@ -402,6 +441,7 @@
     <w:p>
       <w:pPr>
         <w:numPr>
+          <w:ilvl w:val="0"/>
           <w:numId w:val="0"/>
         </w:numPr>
         <w:ind w:firstLine="420" w:firstLineChars="0"/>
@@ -421,6 +461,7 @@
     <w:p>
       <w:pPr>
         <w:numPr>
+          <w:ilvl w:val="0"/>
           <w:numId w:val="0"/>
         </w:numPr>
         <w:ind w:left="420" w:leftChars="0" w:firstLine="420" w:firstLineChars="0"/>
@@ -440,6 +481,7 @@
     <w:p>
       <w:pPr>
         <w:numPr>
+          <w:ilvl w:val="0"/>
           <w:numId w:val="0"/>
         </w:numPr>
         <w:ind w:left="420" w:leftChars="0" w:firstLine="420" w:firstLineChars="0"/>
@@ -479,6 +521,7 @@
     <w:p>
       <w:pPr>
         <w:numPr>
+          <w:ilvl w:val="0"/>
           <w:numId w:val="0"/>
         </w:numPr>
         <w:ind w:left="840" w:leftChars="0" w:firstLine="420" w:firstLineChars="0"/>
@@ -514,6 +557,7 @@
     <w:p>
       <w:pPr>
         <w:numPr>
+          <w:ilvl w:val="0"/>
           <w:numId w:val="0"/>
         </w:numPr>
         <w:ind w:left="840" w:leftChars="0" w:firstLine="420" w:firstLineChars="0"/>
@@ -557,6 +601,7 @@
     <w:p>
       <w:pPr>
         <w:numPr>
+          <w:ilvl w:val="0"/>
           <w:numId w:val="0"/>
         </w:numPr>
         <w:ind w:left="840" w:leftChars="0" w:firstLine="420" w:firstLineChars="0"/>
@@ -592,6 +637,7 @@
     <w:p>
       <w:pPr>
         <w:numPr>
+          <w:ilvl w:val="0"/>
           <w:numId w:val="0"/>
         </w:numPr>
         <w:ind w:left="840" w:leftChars="0" w:firstLine="420" w:firstLineChars="0"/>
@@ -650,6 +696,7 @@
     <w:p>
       <w:pPr>
         <w:numPr>
+          <w:ilvl w:val="0"/>
           <w:numId w:val="0"/>
         </w:numPr>
         <w:ind w:left="840" w:leftChars="0" w:firstLine="420" w:firstLineChars="0"/>
@@ -673,6 +720,7 @@
     <w:p>
       <w:pPr>
         <w:numPr>
+          <w:ilvl w:val="0"/>
           <w:numId w:val="0"/>
         </w:numPr>
         <w:ind w:left="840" w:leftChars="0" w:firstLine="420" w:firstLineChars="0"/>
@@ -695,9 +743,9 @@
       <w:r>
         <w:rPr>
           <w:rFonts w:hint="eastAsia"/>
-          <w:b w:val="0"/>
-          <w:bCs w:val="0"/>
-          <w:color w:val="203864" w:themeColor="accent5" w:themeShade="80"/>
+          <w:b/>
+          <w:bCs/>
+          <w:color w:val="2F5597" w:themeColor="accent5" w:themeShade="BF"/>
           <w:sz w:val="15"/>
           <w:szCs w:val="15"/>
           <w:lang w:val="en-US" w:eastAsia="zh-CN"/>
@@ -717,6 +765,7 @@
     <w:p>
       <w:pPr>
         <w:numPr>
+          <w:ilvl w:val="0"/>
           <w:numId w:val="0"/>
         </w:numPr>
         <w:ind w:left="840" w:leftChars="0" w:firstLine="420" w:firstLineChars="0"/>
@@ -734,12 +783,34 @@
           <w:szCs w:val="15"/>
           <w:lang w:val="en-US" w:eastAsia="zh-CN"/>
         </w:rPr>
-        <w:t>[*me b,f,d] 改变自己的属性，例 *me 3000,40,50 即把自己的属性改为血量3000，攻击40，防御50</w:t>
-      </w:r>
-    </w:p>
-    <w:p>
-      <w:pPr>
-        <w:numPr>
+        <w:t>[*me b,f,d] 改变自己的属性，</w:t>
+      </w:r>
+      <w:r>
+        <w:rPr>
+          <w:rFonts w:hint="eastAsia"/>
+          <w:b/>
+          <w:bCs/>
+          <w:color w:val="2F5597" w:themeColor="accent5" w:themeShade="BF"/>
+          <w:sz w:val="15"/>
+          <w:szCs w:val="15"/>
+          <w:lang w:val="en-US" w:eastAsia="zh-CN"/>
+        </w:rPr>
+        <w:t>例 *me 3000,40,50</w:t>
+      </w:r>
+      <w:r>
+        <w:rPr>
+          <w:rFonts w:hint="eastAsia"/>
+          <w:sz w:val="15"/>
+          <w:szCs w:val="15"/>
+          <w:lang w:val="en-US" w:eastAsia="zh-CN"/>
+        </w:rPr>
+        <w:t xml:space="preserve"> 即把自己的属性改为血量3000，攻击40，防御50</w:t>
+      </w:r>
+    </w:p>
+    <w:p>
+      <w:pPr>
+        <w:numPr>
+          <w:ilvl w:val="0"/>
           <w:numId w:val="0"/>
         </w:numPr>
         <w:ind w:left="840" w:leftChars="0" w:firstLine="420" w:firstLineChars="0"/>
@@ -757,12 +828,34 @@
           <w:szCs w:val="15"/>
           <w:lang w:val="en-US" w:eastAsia="zh-CN"/>
         </w:rPr>
-        <w:t>[*bgm v] 改变bgm的音量，音量在0-1之间，例 *bgm 0.5, 即把背景音乐和战斗音乐的音量调为默认的一半</w:t>
-      </w:r>
-    </w:p>
-    <w:p>
-      <w:pPr>
-        <w:numPr>
+        <w:t xml:space="preserve">[*bgm v] 改变bgm的音量，音量在0-1之间，例 </w:t>
+      </w:r>
+      <w:r>
+        <w:rPr>
+          <w:rFonts w:hint="eastAsia"/>
+          <w:b/>
+          <w:bCs/>
+          <w:color w:val="2F5597" w:themeColor="accent5" w:themeShade="BF"/>
+          <w:sz w:val="15"/>
+          <w:szCs w:val="15"/>
+          <w:lang w:val="en-US" w:eastAsia="zh-CN"/>
+        </w:rPr>
+        <w:t>*bgm 0.5</w:t>
+      </w:r>
+      <w:r>
+        <w:rPr>
+          <w:rFonts w:hint="eastAsia"/>
+          <w:sz w:val="15"/>
+          <w:szCs w:val="15"/>
+          <w:lang w:val="en-US" w:eastAsia="zh-CN"/>
+        </w:rPr>
+        <w:t>, 即把背景音乐和战斗音乐的音量调为默认的一半</w:t>
+      </w:r>
+    </w:p>
+    <w:p>
+      <w:pPr>
+        <w:numPr>
+          <w:ilvl w:val="0"/>
           <w:numId w:val="0"/>
         </w:numPr>
         <w:ind w:left="840" w:leftChars="0" w:firstLine="420" w:firstLineChars="0"/>
@@ -780,12 +873,34 @@
           <w:szCs w:val="15"/>
           <w:lang w:val="en-US" w:eastAsia="zh-CN"/>
         </w:rPr>
-        <w:t>[*se v] 改变音效的音量，音量在0-1之间，同上，例 *se 0.5, 同上</w:t>
-      </w:r>
-    </w:p>
-    <w:p>
-      <w:pPr>
-        <w:numPr>
+        <w:t xml:space="preserve">[*se v] 改变音效的音量，音量在0-1之间，同上，例 </w:t>
+      </w:r>
+      <w:r>
+        <w:rPr>
+          <w:rFonts w:hint="eastAsia"/>
+          <w:b/>
+          <w:bCs/>
+          <w:color w:val="2F5597" w:themeColor="accent5" w:themeShade="BF"/>
+          <w:sz w:val="15"/>
+          <w:szCs w:val="15"/>
+          <w:lang w:val="en-US" w:eastAsia="zh-CN"/>
+        </w:rPr>
+        <w:t>*se 0.5</w:t>
+      </w:r>
+      <w:r>
+        <w:rPr>
+          <w:rFonts w:hint="eastAsia"/>
+          <w:sz w:val="15"/>
+          <w:szCs w:val="15"/>
+          <w:lang w:val="en-US" w:eastAsia="zh-CN"/>
+        </w:rPr>
+        <w:t>, 同上</w:t>
+      </w:r>
+    </w:p>
+    <w:p>
+      <w:pPr>
+        <w:numPr>
+          <w:ilvl w:val="0"/>
           <w:numId w:val="0"/>
         </w:numPr>
         <w:ind w:left="840" w:leftChars="0" w:firstLine="420" w:firstLineChars="0"/>
@@ -800,6 +915,7 @@
     <w:p>
       <w:pPr>
         <w:numPr>
+          <w:ilvl w:val="0"/>
           <w:numId w:val="0"/>
         </w:numPr>
         <w:ind w:left="420" w:leftChars="0" w:firstLine="420" w:firstLineChars="0"/>
@@ -883,7 +999,7 @@
           <w:szCs w:val="15"/>
           <w:lang w:val="en-US" w:eastAsia="zh-CN"/>
         </w:rPr>
-        <w:t xml:space="preserve">   +creat npc        //创造默认npc, 即npc对话后不会消失</w:t>
+        <w:t xml:space="preserve">   +creat npc        //创造默认npc, 即npc对话后进入战斗界面，不会消失</w:t>
       </w:r>
     </w:p>
     <w:p>
@@ -1274,6 +1390,7 @@
       <w:pPr>
         <w:widowControl w:val="0"/>
         <w:numPr>
+          <w:ilvl w:val="0"/>
           <w:numId w:val="0"/>
         </w:numPr>
         <w:jc w:val="both"/>
@@ -1314,6 +1431,7 @@
       <w:pPr>
         <w:widowControl w:val="0"/>
         <w:numPr>
+          <w:ilvl w:val="0"/>
           <w:numId w:val="0"/>
         </w:numPr>
         <w:ind w:firstLine="420" w:firstLineChars="0"/>
@@ -1332,31 +1450,42 @@
           <w:szCs w:val="21"/>
           <w:lang w:val="en-US" w:eastAsia="zh-CN"/>
         </w:rPr>
-        <w:t>源路径下图片素材的名字不能修改，但是可以同名替换成你自己想要的图片，替换的准则是普通的元素是边长大于30像素的正方形，音效不超过2s</w:t>
-      </w:r>
-    </w:p>
-    <w:p>
-      <w:pPr>
-        <w:widowControl w:val="0"/>
-        <w:numPr>
-          <w:ilvl w:val="0"/>
-          <w:numId w:val="8"/>
-        </w:numPr>
-        <w:jc w:val="both"/>
+        <w:t>源路径下图片素材的名字不能修改，但是可以同名替换成你自己想要的图片，替换的准则是</w:t>
+      </w:r>
+      <w:bookmarkStart w:id="0" w:name="_GoBack"/>
+      <w:bookmarkEnd w:id="0"/>
+      <w:r>
         <w:rPr>
           <w:rFonts w:hint="eastAsia"/>
           <w:sz w:val="21"/>
           <w:szCs w:val="21"/>
           <w:lang w:val="en-US" w:eastAsia="zh-CN"/>
         </w:rPr>
-      </w:pPr>
-      <w:r>
+        <w:t>普通的元素是边长大于30像素的正方形，音效不超过2s</w:t>
+      </w:r>
+    </w:p>
+    <w:p>
+      <w:pPr>
+        <w:widowControl w:val="0"/>
+        <w:numPr>
+          <w:ilvl w:val="0"/>
+          <w:numId w:val="8"/>
+        </w:numPr>
+        <w:jc w:val="both"/>
         <w:rPr>
           <w:rFonts w:hint="eastAsia"/>
           <w:sz w:val="21"/>
           <w:szCs w:val="21"/>
           <w:lang w:val="en-US" w:eastAsia="zh-CN"/>
         </w:rPr>
+      </w:pPr>
+      <w:r>
+        <w:rPr>
+          <w:rFonts w:hint="eastAsia"/>
+          <w:sz w:val="21"/>
+          <w:szCs w:val="21"/>
+          <w:lang w:val="en-US" w:eastAsia="zh-CN"/>
+        </w:rPr>
         <w:t>数据操作</w:t>
       </w:r>
     </w:p>
@@ -1364,6 +1493,7 @@
       <w:pPr>
         <w:widowControl w:val="0"/>
         <w:numPr>
+          <w:ilvl w:val="0"/>
           <w:numId w:val="0"/>
         </w:numPr>
         <w:ind w:firstLine="420" w:firstLineChars="0"/>
@@ -1382,7 +1512,7 @@
           <w:szCs w:val="21"/>
           <w:lang w:val="en-US" w:eastAsia="zh-CN"/>
         </w:rPr>
-        <w:t>打开目录下的data.json, 可以对地图，npc（一版本只有这两个可以编辑）的位置进行编辑，注意不要打乱该文件的格式，里面保存的数据为整数，即矩形的编号，在主界面的下面有一个蓝色的区域，前面的click: xxx， xxx即为刚刚点击过的地方的矩形编号，后面的一个表便是wall墙的矩形编号，可惜我还不会写如何拖拽进行复制，，，只能让用户进行手动的添加【这个随着本人的GUI水平提高，会改进的】</w:t>
+        <w:t>打开目录下的data.json, 前四个是对敌人的属性进行修改，分别是攻击，血量，防御和名字，还可以对自己的属性进行编辑，注意这都是默认属性，也就是刚刚进入游戏之后的属性。后面的1,2,什么的都是指层数，下面对应着相应层数的墙和npc，编号都是从左往右，从上往下数矩形的编号。在主界面的下面有一个蓝色的区域，前面的click: xxx， xxx即为刚刚点击过的地方的矩形编号，后面的一个表便是wall墙的矩形编号，可惜我还不会写如何拖拽进行复制，，，只能让用户进行手动的添加【这个随着本人的GUI水平提高，会改进的】</w:t>
       </w:r>
     </w:p>
     <w:sectPr>

</xml_diff>